<commit_message>
1 Etapa do TCC On-Line
</commit_message>
<xml_diff>
--- a/Documentos/TCC 1/Execução Parcial Alcir_versaoFinal.docx
+++ b/Documentos/TCC 1/Execução Parcial Alcir_versaoFinal.docx
@@ -341,6 +341,12 @@
     </w:p>
     <w:sdt>
       <w:sdtPr>
+        <w:rPr>
+          <w:rFonts w:ascii="Times New Roman" w:eastAsia="Times New Roman" w:hAnsi="Times New Roman" w:cs="Times New Roman"/>
+          <w:color w:val="auto"/>
+          <w:sz w:val="24"/>
+          <w:szCs w:val="24"/>
+        </w:rPr>
         <w:id w:val="-900904241"/>
         <w:docPartObj>
           <w:docPartGallery w:val="Table of Contents"/>
@@ -349,12 +355,8 @@
       </w:sdtPr>
       <w:sdtEndPr>
         <w:rPr>
-          <w:rFonts w:ascii="Times New Roman" w:eastAsia="Times New Roman" w:hAnsi="Times New Roman" w:cs="Times New Roman"/>
           <w:b/>
           <w:bCs/>
-          <w:color w:val="auto"/>
-          <w:sz w:val="24"/>
-          <w:szCs w:val="24"/>
         </w:rPr>
       </w:sdtEndPr>
       <w:sdtContent>
@@ -4052,14 +4054,14 @@
       <w:pPr>
         <w:pStyle w:val="Ttulo1"/>
       </w:pPr>
-      <w:bookmarkStart w:id="0" w:name="_Toc420356991"/>
+      <w:bookmarkStart w:id="0" w:name="_Toc420410586"/>
       <w:bookmarkStart w:id="1" w:name="_Toc419215081"/>
-      <w:bookmarkStart w:id="2" w:name="_Toc420410586"/>
+      <w:bookmarkStart w:id="2" w:name="_Toc420356991"/>
       <w:r>
         <w:lastRenderedPageBreak/>
         <w:t>Fundamentação Teórica</w:t>
       </w:r>
-      <w:bookmarkEnd w:id="2"/>
+      <w:bookmarkEnd w:id="0"/>
       <w:r>
         <w:t xml:space="preserve"> </w:t>
       </w:r>
@@ -4295,7 +4297,10 @@
         <w:jc w:val="both"/>
       </w:pPr>
       <w:r>
-        <w:t>A utilização da rede de telefonia celular é a base do funcionamento do projeto apresentado anteriormente.</w:t>
+        <w:t>A utilização</w:t>
+      </w:r>
+      <w:r>
+        <w:t xml:space="preserve"> telefonia celular é a base do funcionamento do projeto apresentado anteriormente.</w:t>
       </w:r>
     </w:p>
     <w:p>
@@ -4491,23 +4496,7 @@
           <w:sz w:val="20"/>
           <w:szCs w:val="20"/>
         </w:rPr>
-        <w:t xml:space="preserve">(TANENBAUM, Andrew S. Redes de computadores. Tradução: </w:t>
-      </w:r>
-      <w:proofErr w:type="spellStart"/>
-      <w:r>
-        <w:rPr>
-          <w:sz w:val="20"/>
-          <w:szCs w:val="20"/>
-        </w:rPr>
-        <w:t>Vandenberg</w:t>
-      </w:r>
-      <w:proofErr w:type="spellEnd"/>
-      <w:r>
-        <w:rPr>
-          <w:sz w:val="20"/>
-          <w:szCs w:val="20"/>
-        </w:rPr>
-        <w:t xml:space="preserve"> D. de S</w:t>
+        <w:t>(TANENBAUM, Andrew S. Redes de computadores. Tradução: Vandenberg D. de S</w:t>
       </w:r>
       <w:r>
         <w:rPr>
@@ -4536,13 +4525,46 @@
         <w:t xml:space="preserve">É basicamente </w:t>
       </w:r>
       <w:r>
-        <w:t>um sistema de transmissão que utiliza ondas de radiofrequência para transmitir dados, tem f</w:t>
-      </w:r>
-      <w:r>
-        <w:t>uncionamento semelhante ao dos walkie-t</w:t>
-      </w:r>
-      <w:r>
-        <w:t>alkies, mas existem grandes dife</w:t>
+        <w:t xml:space="preserve">um sistema </w:t>
+      </w:r>
+      <w:r>
+        <w:t>que transmite</w:t>
+      </w:r>
+      <w:r>
+        <w:t xml:space="preserve"> dados</w:t>
+      </w:r>
+      <w:r>
+        <w:t xml:space="preserve"> por</w:t>
+      </w:r>
+      <w:r>
+        <w:t xml:space="preserve"> radiofrequência</w:t>
+      </w:r>
+      <w:r>
+        <w:t>, seu</w:t>
+      </w:r>
+      <w:r>
+        <w:t xml:space="preserve"> f</w:t>
+      </w:r>
+      <w:r>
+        <w:t>uncionamento</w:t>
+      </w:r>
+      <w:r>
+        <w:t xml:space="preserve"> é</w:t>
+      </w:r>
+      <w:r>
+        <w:t xml:space="preserve"> semelhante ao dos</w:t>
+      </w:r>
+      <w:r>
+        <w:t xml:space="preserve"> rádios</w:t>
+      </w:r>
+      <w:r>
+        <w:t xml:space="preserve"> walkie-t</w:t>
+      </w:r>
+      <w:r>
+        <w:t>alkies, porém</w:t>
+      </w:r>
+      <w:r>
+        <w:t xml:space="preserve"> existem grandes dife</w:t>
       </w:r>
       <w:r>
         <w:t>renças entre eles, por exemplo:</w:t>
@@ -4566,7 +4588,19 @@
         <w:t xml:space="preserve"> é dividida</w:t>
       </w:r>
       <w:r>
-        <w:t xml:space="preserve"> em segmentos que são chamados de células, essa é a origem do nome dos aparelhos que utilizam essa rede, “celular”, cada uma dessas células possui uma estação, chamada de rádio base, que é formada por antenas com receptores e emissores de sinal, conectadas a uma central telefônica. </w:t>
+        <w:t xml:space="preserve"> em segmentos que são chamados de células, essa é a origem do nome dos aparelhos que utilizam essa rede, “celular”, cada uma dessas células possui uma estação, cham</w:t>
+      </w:r>
+      <w:r>
+        <w:t xml:space="preserve">ada de rádio base, que é constituída por antenas que contém </w:t>
+      </w:r>
+      <w:r>
+        <w:t>emissores</w:t>
+      </w:r>
+      <w:r>
+        <w:t xml:space="preserve"> e receptores de sinal, conectado</w:t>
+      </w:r>
+      <w:r>
+        <w:t xml:space="preserve">s a uma central telefônica. </w:t>
       </w:r>
     </w:p>
     <w:p>
@@ -4582,63 +4616,37 @@
       </w:pPr>
       <w:r>
         <w:lastRenderedPageBreak/>
-        <w:t>Outra grande diferença está no sistema de transmissão</w:t>
-      </w:r>
-      <w:r>
-        <w:t xml:space="preserve"> utilizado, enquanto os walkie-t</w:t>
-      </w:r>
-      <w:r>
-        <w:t xml:space="preserve">alkies utilizam o </w:t>
-      </w:r>
-      <w:proofErr w:type="spellStart"/>
-      <w:r>
-        <w:t>half</w:t>
-      </w:r>
-      <w:proofErr w:type="spellEnd"/>
-      <w:r>
-        <w:t xml:space="preserve">-duplex, a telefonia celular utiliza a </w:t>
-      </w:r>
-      <w:proofErr w:type="spellStart"/>
-      <w:r>
-        <w:t>full</w:t>
-      </w:r>
-      <w:proofErr w:type="spellEnd"/>
-      <w:r>
-        <w:t xml:space="preserve">-duplex. </w:t>
+        <w:t>Outra gran</w:t>
+      </w:r>
+      <w:r>
+        <w:t xml:space="preserve">de diferença está no sistema </w:t>
+      </w:r>
+      <w:r>
+        <w:t>utilizado</w:t>
+      </w:r>
+      <w:r>
+        <w:t xml:space="preserve"> para </w:t>
+      </w:r>
+      <w:r>
+        <w:t>transmissão</w:t>
+      </w:r>
+      <w:r>
+        <w:t xml:space="preserve"> de dados, </w:t>
+      </w:r>
+      <w:r>
+        <w:t>os walkie-t</w:t>
+      </w:r>
+      <w:r>
+        <w:t xml:space="preserve">alkies utilizam o half-duplex e </w:t>
+      </w:r>
+      <w:r>
+        <w:t xml:space="preserve">a telefonia celular utiliza a full-duplex. </w:t>
       </w:r>
       <w:r>
         <w:rPr>
           <w:shd w:val="clear" w:color="auto" w:fill="FFFFFF"/>
         </w:rPr>
-        <w:t xml:space="preserve">Na comunicação </w:t>
-      </w:r>
-      <w:proofErr w:type="spellStart"/>
-      <w:r>
-        <w:rPr>
-          <w:shd w:val="clear" w:color="auto" w:fill="FFFFFF"/>
-        </w:rPr>
-        <w:t>half</w:t>
-      </w:r>
-      <w:proofErr w:type="spellEnd"/>
-      <w:r>
-        <w:rPr>
-          <w:shd w:val="clear" w:color="auto" w:fill="FFFFFF"/>
-        </w:rPr>
-        <w:t xml:space="preserve">-duplex não é possível transmitir e receber mensagens ao mesmo tempo, já os sistemas de comunicação </w:t>
-      </w:r>
-      <w:proofErr w:type="spellStart"/>
-      <w:r>
-        <w:rPr>
-          <w:shd w:val="clear" w:color="auto" w:fill="FFFFFF"/>
-        </w:rPr>
-        <w:t>full</w:t>
-      </w:r>
-      <w:proofErr w:type="spellEnd"/>
-      <w:r>
-        <w:rPr>
-          <w:shd w:val="clear" w:color="auto" w:fill="FFFFFF"/>
-        </w:rPr>
-        <w:t xml:space="preserve"> duplex são capazes de receber e transmitir simultaneamente.</w:t>
+        <w:t>Na comunicação half-duplex não é possível transmitir e receber mensagens ao mesmo tempo, já os sistemas de comunicação full duplex são capazes de receber e transmitir simultaneamente.</w:t>
       </w:r>
     </w:p>
     <w:p>
@@ -4650,10 +4658,46 @@
         <w:jc w:val="both"/>
       </w:pPr>
       <w:r>
-        <w:t>Quando uma chamada é iniciada, o telefone celular estabelece uma conexão com a radio base onde o usuário está, ela então envia uma requisi</w:t>
-      </w:r>
-      <w:r>
-        <w:t xml:space="preserve">ção para que a central localize em qual célula está o número de destino, </w:t>
+        <w:t>Ao</w:t>
+      </w:r>
+      <w:r>
+        <w:t xml:space="preserve"> </w:t>
+      </w:r>
+      <w:r>
+        <w:t xml:space="preserve">iniciar uma </w:t>
+      </w:r>
+      <w:r>
+        <w:t>chamada</w:t>
+      </w:r>
+      <w:r>
+        <w:t>, o</w:t>
+      </w:r>
+      <w:r>
+        <w:t xml:space="preserve"> aparelho de</w:t>
+      </w:r>
+      <w:r>
+        <w:t xml:space="preserve"> telefone celular estabelece u</w:t>
+      </w:r>
+      <w:r>
+        <w:t>ma conexão com a radio base em que</w:t>
+      </w:r>
+      <w:r>
+        <w:t xml:space="preserve"> o usuário </w:t>
+      </w:r>
+      <w:r>
+        <w:t>se encontra</w:t>
+      </w:r>
+      <w:r>
+        <w:t>, ela então envia uma requisi</w:t>
+      </w:r>
+      <w:r>
+        <w:t>ção para que a central local</w:t>
+      </w:r>
+      <w:r>
+        <w:t>ize em qual célula está o telefone</w:t>
+      </w:r>
+      <w:r>
+        <w:t xml:space="preserve"> de destino, </w:t>
       </w:r>
       <w:r>
         <w:t xml:space="preserve">assim </w:t>
@@ -4674,7 +4718,28 @@
         <w:jc w:val="both"/>
       </w:pPr>
       <w:r>
-        <w:t>Uma característica muito interessante sobre esse sistema de células é a possibilidade de várias delas poderem utilizar as mesmas frequências, desde que as células não estejam próximas.</w:t>
+        <w:t>Uma característica muito interessan</w:t>
+      </w:r>
+      <w:r>
+        <w:t>te sobre esse sistema</w:t>
+      </w:r>
+      <w:r>
+        <w:t xml:space="preserve"> é a possibilidade de várias </w:t>
+      </w:r>
+      <w:r>
+        <w:t>células utilizarem a mesma</w:t>
+      </w:r>
+      <w:r>
+        <w:t xml:space="preserve"> frequência</w:t>
+      </w:r>
+      <w:r>
+        <w:t xml:space="preserve">, desde que </w:t>
+      </w:r>
+      <w:r>
+        <w:t>não sejam</w:t>
+      </w:r>
+      <w:r>
+        <w:t xml:space="preserve"> próximas.</w:t>
       </w:r>
     </w:p>
     <w:p>
@@ -4796,11 +4861,19 @@
         <w:jc w:val="both"/>
       </w:pPr>
       <w:r>
-        <w:t xml:space="preserve">Outro fator importante é que nesse esquema quando uma ligação é estabelecida, sua célula pode ser trocada durante a comunicação, por esse motivo uma pessoa pode utilizar o telefone celular dentro de um veículo em movimento, pois conforme o aparelho celular percebe uma queda no sinal de rede, automaticamente ele inicia uma busca por uma nova célula com maior nível de sinal, esse também é o motivo pelo qual em algumas regiões mais afastadas do </w:t>
-      </w:r>
-      <w:r>
-        <w:lastRenderedPageBreak/>
-        <w:t>centro da cidade, situação comum em regiões rurais, não é possível utilizar o telefone celular, pois naquela região não existem muitas células e o aparelho não consegue encontrar sinal.</w:t>
+        <w:t>Outro fator importante é que nesse esquema quando uma ligação é estabeleci</w:t>
+      </w:r>
+      <w:r>
+        <w:t xml:space="preserve">da, </w:t>
+      </w:r>
+      <w:r>
+        <w:t>durante a comunicação</w:t>
+      </w:r>
+      <w:r>
+        <w:t xml:space="preserve"> sua célula pode ser trocada</w:t>
+      </w:r>
+      <w:r>
+        <w:t>, por esse motivo uma pessoa pode utilizar o telefone celular dentro de um veículo em movimento, pois conforme o aparelho celular percebe uma queda no sinal de rede, automaticamente ele inicia uma busca por uma nova célula com maior nível de sinal, esse também é o motivo pelo qual em algumas regiões mais afastadas do centro da cidade, situação comum em regiões rurais, não é possível utilizar o telefone celular, pois naquela região não existem muitas células e o aparelho não consegue encontrar sinal.</w:t>
       </w:r>
     </w:p>
     <w:p>
@@ -4812,6 +4885,7 @@
         <w:jc w:val="both"/>
       </w:pPr>
       <w:r>
+        <w:lastRenderedPageBreak/>
         <w:t>É importante salientar que cada célula possui um limite de usuários conectados e quando esse limite é atingido, o excedente fica sem comunicação, por esse motivo algumas pessoas não conseguem utilizar a rede durante épocas de festividades, como a páscoa, natal ou ano novo. O fator que determina esse limite das células é a tecnologia utilizada na rede.</w:t>
       </w:r>
     </w:p>
@@ -4871,46 +4945,14 @@
         <w:ind w:firstLine="709"/>
         <w:jc w:val="both"/>
       </w:pPr>
-      <w:proofErr w:type="spellStart"/>
       <w:r>
         <w:rPr>
           <w:shd w:val="clear" w:color="auto" w:fill="FFFFFF"/>
         </w:rPr>
-        <w:t>Advanced</w:t>
-      </w:r>
-      <w:proofErr w:type="spellEnd"/>
-      <w:r>
-        <w:rPr>
-          <w:shd w:val="clear" w:color="auto" w:fill="FFFFFF"/>
-        </w:rPr>
-        <w:t xml:space="preserve"> Mobile Phone System foi o primeiro sistema de telefonia celular utilizado pelos EUA e pelo Brasil,</w:t>
-      </w:r>
-      <w:r>
-        <w:t xml:space="preserve"> utilizava o </w:t>
-      </w:r>
-      <w:proofErr w:type="spellStart"/>
-      <w:r>
-        <w:t>Frequency</w:t>
-      </w:r>
-      <w:proofErr w:type="spellEnd"/>
-      <w:r>
-        <w:t xml:space="preserve"> </w:t>
-      </w:r>
-      <w:proofErr w:type="spellStart"/>
-      <w:r>
-        <w:t>Division</w:t>
-      </w:r>
-      <w:proofErr w:type="spellEnd"/>
-      <w:r>
-        <w:t xml:space="preserve"> </w:t>
-      </w:r>
-      <w:proofErr w:type="spellStart"/>
-      <w:r>
-        <w:t>Multiple</w:t>
-      </w:r>
-      <w:proofErr w:type="spellEnd"/>
-      <w:r>
-        <w:t xml:space="preserve"> Access (FDMA), onde a banda era dividida em </w:t>
+        <w:t>Advanced Mobile Phone System foi o primeiro sistema de telefonia celular utilizado pelos EUA e pelo Brasil,</w:t>
+      </w:r>
+      <w:r>
+        <w:t xml:space="preserve"> utilizava o Frequency Division Multiple Access (FDMA), onde a banda era dividida em </w:t>
       </w:r>
       <w:r>
         <w:t xml:space="preserve">rádio frequências </w:t>
@@ -4945,7 +4987,16 @@
         <w:jc w:val="both"/>
       </w:pPr>
       <w:r>
-        <w:t>Com a popularização da telefonia celular, o sistema analógico estava chegando ao seu limite de capacidade, então surgiu a necessidade de se utilizar sistemas digitais. Após essa implementação vieram grandes vantagens, como: a codificação digital de voz mais poderosa, maior qualidade na transmissão de voz, mais facilidade para comunicação de dados e o surgimento de uma criptografia. Nesse momento a tecnologia móvel passou a utilizar o sistema digital, mas a rede ainda utilizava o sistema de comutação de circuitos. A primeira tecnologia dessa geração implantada no Brasil foi o TDMA, seguido pelo CDMA que acabou evoluindo para o GSM.</w:t>
+        <w:t>Após a</w:t>
+      </w:r>
+      <w:r>
+        <w:t xml:space="preserve"> popul</w:t>
+      </w:r>
+      <w:r>
+        <w:t>arização do</w:t>
+      </w:r>
+      <w:r>
+        <w:t xml:space="preserve"> celular, o sistema analógico estava chegando ao seu limite de capacidade, então surgiu a necessidade de se utilizar sistemas digitais. Após essa implementação vieram grandes vantagens, como: a codificação digital de voz mais poderosa, maior qualidade na transmissão de voz, mais facilidade para comunicação de dados e o surgimento de uma criptografia. Nesse momento a tecnologia móvel passou a utilizar o sistema digital, mas a rede ainda utilizava o sistema de comutação de circuitos. A primeira tecnologia dessa geração implantada no Brasil foi o TDMA, seguido pelo CDMA que acabou evoluindo para o GSM.</w:t>
       </w:r>
     </w:p>
     <w:p>
@@ -4972,42 +5023,14 @@
         <w:rPr>
           <w:iCs/>
         </w:rPr>
-        <w:t xml:space="preserve">Time </w:t>
-      </w:r>
-      <w:proofErr w:type="spellStart"/>
-      <w:r>
-        <w:rPr>
-          <w:iCs/>
-        </w:rPr>
-        <w:t>Division</w:t>
-      </w:r>
-      <w:proofErr w:type="spellEnd"/>
-      <w:r>
-        <w:rPr>
-          <w:iCs/>
-        </w:rPr>
-        <w:t xml:space="preserve"> </w:t>
-      </w:r>
-      <w:proofErr w:type="spellStart"/>
-      <w:r>
-        <w:rPr>
-          <w:iCs/>
-        </w:rPr>
-        <w:t>Multiple</w:t>
-      </w:r>
-      <w:proofErr w:type="spellEnd"/>
-      <w:r>
-        <w:rPr>
-          <w:iCs/>
-        </w:rPr>
-        <w:t xml:space="preserve"> Access</w:t>
-      </w:r>
-      <w:r>
-        <w:t xml:space="preserve">, ela funcionava fazendo com que um canal de comunicação fosse dividido em slots, conforme alguns intervalos de tempo alternados, basicamente cada chamada era destinada a dois slots, um era utilizado no sentido do telefone </w:t>
+        <w:t>Time Division Multiple Access</w:t>
+      </w:r>
+      <w:r>
+        <w:t xml:space="preserve">, ela funcionava fazendo com que um canal de comunicação fosse dividido em slots, conforme alguns intervalos de tempo alternados, basicamente cada chamada era destinada a dois slots, um era utilizado no sentido do telefone para base e o outro da base para o telefone, então como os slots eram alternados, uma chamada não interferia na outra, mesmo elas compartilhando o mesmo canal. O TDMA conseguia </w:t>
       </w:r>
       <w:r>
         <w:lastRenderedPageBreak/>
-        <w:t>para base e o outro da base para o telefone, então como os slots eram alternados, uma chamada não interferia na outra, mesmo elas compartilhando o mesmo canal. O TDMA conseguia suportar até três vezes mais conexões do que a AMPS, pois como ele era uma tecnologia digital, os dados de comunicação eram comprimidos e isso ocupava apenas um terço da capacidade do canal, deixando livre os outros dois terços para serem utilizados em outras ligações.  Esse sistema foi bastante utilizado até a década de 1990, mas partir desse momento surgiram novas tecnologias, o CDMA e o GSM.</w:t>
+        <w:t>suportar até três vezes mais conexões do que a AMPS, pois como ele era uma tecnologia digital, os dados de comunicação eram comprimidos e isso ocupava apenas um terço da capacidade do canal, deixando livre os outros dois terços para serem utilizados em outras ligações.  Esse sistema foi bastante utilizado até a década de 1990, mas partir desse momento surgiram novas tecnologias, o CDMA e o GSM.</w:t>
       </w:r>
     </w:p>
     <w:p>
@@ -5030,29 +5053,8 @@
         <w:ind w:firstLine="709"/>
         <w:jc w:val="both"/>
       </w:pPr>
-      <w:proofErr w:type="spellStart"/>
-      <w:r>
-        <w:t>Code</w:t>
-      </w:r>
-      <w:proofErr w:type="spellEnd"/>
-      <w:r>
-        <w:t xml:space="preserve"> </w:t>
-      </w:r>
-      <w:proofErr w:type="spellStart"/>
-      <w:r>
-        <w:t>Divison</w:t>
-      </w:r>
-      <w:proofErr w:type="spellEnd"/>
-      <w:r>
-        <w:t xml:space="preserve"> </w:t>
-      </w:r>
-      <w:proofErr w:type="spellStart"/>
-      <w:r>
-        <w:t>Multiple</w:t>
-      </w:r>
-      <w:proofErr w:type="spellEnd"/>
-      <w:r>
-        <w:t xml:space="preserve"> Access, surgiu para resolver as limitações apresentadas no sistema passado, com relação ao aumento da quantidade de usuários, tinha um funcionamento semelhante ao do TDMA, em vez de dividir em slots, ele espalhava as chamadas pelo canal de frequência, sem ter que organizar por intervalos de tempo, pois todas as conexões eram realizadas simultaneamente, para que houvesse uma distinção entre as ligações, as informações delas recebiam uma codificação exclusiva, esse código era interpretado pelo receptor que fazia a filtragem das chamadas que seriam aceitas e as que não seriam, por causa da utilização desse método foi possível diminuir as interferências entre as células, pois ele possibilitava o uso de frequências iguais nas células adjacentes e permitia que elas suportassem uma maior quantidade de usuários, uma vez que os canais eram melhor aproveitados.</w:t>
+      <w:r>
+        <w:t>Code Divison Multiple Access, surgiu para resolver as limitações apresentadas no sistema passado, com relação ao aumento da quantidade de usuários, tinha um funcionamento semelhante ao do TDMA, em vez de dividir em slots, ele espalhava as chamadas pelo canal de frequência, sem ter que organizar por intervalos de tempo, pois todas as conexões eram realizadas simultaneamente, para que houvesse uma distinção entre as ligações, as informações delas recebiam uma codificação exclusiva, esse código era interpretado pelo receptor que fazia a filtragem das chamadas que seriam aceitas e as que não seriam, por causa da utilização desse método foi possível diminuir as interferências entre as células, pois ele possibilitava o uso de frequências iguais nas células adjacentes e permitia que elas suportassem uma maior quantidade de usuários, uma vez que os canais eram melhor aproveitados.</w:t>
       </w:r>
     </w:p>
     <w:p>
@@ -5069,7 +5071,31 @@
         <w:rPr>
           <w:shd w:val="clear" w:color="auto" w:fill="FEFFFF"/>
         </w:rPr>
-        <w:t>No Brasil, essa tecnologia teve bastante utilização graças à operadora Vivo. No entanto, a empresa migrou a sua rede para a tecnologia GSM, pois era uma tendência em vários países.</w:t>
+        <w:t>No Brasil, essa tecnologia teve bastante utilização gra</w:t>
+      </w:r>
+      <w:r>
+        <w:rPr>
+          <w:shd w:val="clear" w:color="auto" w:fill="FEFFFF"/>
+        </w:rPr>
+        <w:t>ças à operadora Vivo. Mais tarde ela</w:t>
+      </w:r>
+      <w:r>
+        <w:rPr>
+          <w:shd w:val="clear" w:color="auto" w:fill="FEFFFF"/>
+        </w:rPr>
+        <w:t xml:space="preserve"> migrou a sua rede par</w:t>
+      </w:r>
+      <w:r>
+        <w:rPr>
+          <w:shd w:val="clear" w:color="auto" w:fill="FEFFFF"/>
+        </w:rPr>
+        <w:t>a a tecnologia GSM, pois era</w:t>
+      </w:r>
+      <w:r>
+        <w:rPr>
+          <w:shd w:val="clear" w:color="auto" w:fill="FEFFFF"/>
+        </w:rPr>
+        <w:t xml:space="preserve"> tendência em vários países.</w:t>
       </w:r>
     </w:p>
     <w:p>
@@ -5105,7 +5131,16 @@
         <w:t>Global System for Mobile Communications</w:t>
       </w:r>
       <w:r>
-        <w:t xml:space="preserve">, é uma tecnologia desenvolvida e amplamente utilizada na Europa, não demorou muito tempo para que ela chegasse ao Brasil, </w:t>
+        <w:t xml:space="preserve">, foi </w:t>
+      </w:r>
+      <w:r>
+        <w:t>desenvolvida e amplamente utilizada na Europa, não</w:t>
+      </w:r>
+      <w:r>
+        <w:t xml:space="preserve"> levou muito tempo </w:t>
+      </w:r>
+      <w:r>
+        <w:t xml:space="preserve">para que ela chegasse ao Brasil, </w:t>
       </w:r>
       <w:r>
         <w:t xml:space="preserve">ela </w:t>
@@ -5159,8 +5194,16 @@
           <w:i w:val="0"/>
           <w:shd w:val="clear" w:color="auto" w:fill="FEFFFF"/>
         </w:rPr>
+        <w:t xml:space="preserve">Outras grandes vantagens que vieram com a utilização do SIM, foram a diminuição da clonagem dos números telefônicos, problema que era comum no CDMA, pois agora para clonar um numero um meliante teria que ter acesso ao SIM para clona-lo, tarefa essa que ficou muito </w:t>
+      </w:r>
+      <w:r>
+        <w:rPr>
+          <w:rStyle w:val="nfase"/>
+          <w:i w:val="0"/>
+          <w:shd w:val="clear" w:color="auto" w:fill="FEFFFF"/>
+        </w:rPr>
         <w:lastRenderedPageBreak/>
-        <w:t>Outras grandes vantagens que vieram com a utilização do SIM, foram a diminuição da clonagem dos números telefônicos, problema que era comum no CDMA, pois agora para clonar um numero um meliante teria que ter acesso ao SIM para clona-lo, tarefa essa que ficou muito mais difícil. A outra foi com relação ao recurso de roaming, como essa tecnologia é utilizada em diversos países, tornou-se muito mais fácil permitir que uma linha de outro país, se conecte a infraestrutura local.</w:t>
+        <w:t>mais difícil. A outra foi com relação ao recurso de roaming, como essa tecnologia é utilizada em diversos países, tornou-se muito mais fácil permitir que uma linha de outro país, se conecte a infraestrutura local.</w:t>
       </w:r>
     </w:p>
     <w:p>
@@ -5191,7 +5234,13 @@
         <w:rPr>
           <w:shd w:val="clear" w:color="auto" w:fill="FFFFFF"/>
         </w:rPr>
-        <w:t>O modulo GSM é o responsável por realizar a comunicação com a rede de telefonia celular, dentre os principais módulos disponíveis no mercado, os mais utilizados para esse tipo de aplicação são:</w:t>
+        <w:t xml:space="preserve">O modulo GSM é </w:t>
+      </w:r>
+      <w:r>
+        <w:rPr>
+          <w:shd w:val="clear" w:color="auto" w:fill="FFFFFF"/>
+        </w:rPr>
+        <w:t>responsável por realizar a comunicação com a rede celular, dentre os principais módulos disponíveis no mercado, os mais utilizados para esse tipo de aplicação são:</w:t>
       </w:r>
     </w:p>
     <w:p>
@@ -5373,14 +5422,7 @@
         <w:rPr>
           <w:shd w:val="clear" w:color="auto" w:fill="FFFFFF"/>
         </w:rPr>
-        <w:t xml:space="preserve"> </w:t>
-      </w:r>
-      <w:r>
-        <w:rPr>
-          <w:shd w:val="clear" w:color="auto" w:fill="FFFFFF"/>
-        </w:rPr>
-        <w:lastRenderedPageBreak/>
-        <w:t>sem</w:t>
+        <w:t xml:space="preserve"> sem</w:t>
       </w:r>
       <w:r>
         <w:rPr>
@@ -5431,6 +5473,7 @@
         <w:rPr>
           <w:shd w:val="clear" w:color="auto" w:fill="FFFFFF"/>
         </w:rPr>
+        <w:lastRenderedPageBreak/>
         <w:t>O modulo é homologado pela Anatel e sua comunicação é via serial e utiliza comandos AT padrão, também possui alguns comandos AT próprios, pode-se utilizar em conjunto com um microcontrolador e realizar a comunicação através dos pinos RX/TX.</w:t>
       </w:r>
     </w:p>
@@ -5803,8 +5846,16 @@
           <w:szCs w:val="20"/>
           <w:shd w:val="clear" w:color="auto" w:fill="FFFFFF"/>
         </w:rPr>
+        <w:t xml:space="preserve">Em poucas palavras, poderíamos definir o microcontrolador com um “pequeno” componente eletrônico, dotado de uma “inteligência” programável, </w:t>
+      </w:r>
+      <w:r>
+        <w:rPr>
+          <w:sz w:val="20"/>
+          <w:szCs w:val="20"/>
+          <w:shd w:val="clear" w:color="auto" w:fill="FFFFFF"/>
+        </w:rPr>
         <w:lastRenderedPageBreak/>
-        <w:t>Em poucas palavras, poderíamos definir o microcontrolador com um “pequeno” componente eletrônico, dotado de uma “inteligência” programável, utilizado no controle de processos lógicos. Para entendermos melhor esta definição, vamos analisá-la por partes:</w:t>
+        <w:t>utilizado no controle de processos lógicos. Para entendermos melhor esta definição, vamos analisá-la por partes:</w:t>
       </w:r>
     </w:p>
     <w:p>
@@ -5826,61 +5877,7 @@
           <w:szCs w:val="20"/>
           <w:shd w:val="clear" w:color="auto" w:fill="FFFFFF"/>
         </w:rPr>
-        <w:t xml:space="preserve">O controle de processos deve ser entendido como o controle de periféricos, tais como: </w:t>
-      </w:r>
-      <w:proofErr w:type="spellStart"/>
-      <w:r>
-        <w:rPr>
-          <w:sz w:val="20"/>
-          <w:szCs w:val="20"/>
-          <w:shd w:val="clear" w:color="auto" w:fill="FFFFFF"/>
-        </w:rPr>
-        <w:t>led’s</w:t>
-      </w:r>
-      <w:proofErr w:type="spellEnd"/>
-      <w:r>
-        <w:rPr>
-          <w:sz w:val="20"/>
-          <w:szCs w:val="20"/>
-          <w:shd w:val="clear" w:color="auto" w:fill="FFFFFF"/>
-        </w:rPr>
-        <w:t xml:space="preserve">, botões, </w:t>
-      </w:r>
-      <w:proofErr w:type="spellStart"/>
-      <w:r>
-        <w:rPr>
-          <w:sz w:val="20"/>
-          <w:szCs w:val="20"/>
-          <w:shd w:val="clear" w:color="auto" w:fill="FFFFFF"/>
-        </w:rPr>
-        <w:t>display’s</w:t>
-      </w:r>
-      <w:proofErr w:type="spellEnd"/>
-      <w:r>
-        <w:rPr>
-          <w:sz w:val="20"/>
-          <w:szCs w:val="20"/>
-          <w:shd w:val="clear" w:color="auto" w:fill="FFFFFF"/>
-        </w:rPr>
-        <w:t xml:space="preserve"> de segmentos, </w:t>
-      </w:r>
-      <w:proofErr w:type="spellStart"/>
-      <w:r>
-        <w:rPr>
-          <w:sz w:val="20"/>
-          <w:szCs w:val="20"/>
-          <w:shd w:val="clear" w:color="auto" w:fill="FFFFFF"/>
-        </w:rPr>
-        <w:t>display’s</w:t>
-      </w:r>
-      <w:proofErr w:type="spellEnd"/>
-      <w:r>
-        <w:rPr>
-          <w:sz w:val="20"/>
-          <w:szCs w:val="20"/>
-          <w:shd w:val="clear" w:color="auto" w:fill="FFFFFF"/>
-        </w:rPr>
-        <w:t xml:space="preserve"> de cristal líquido, resistências, reles, sensores diversos e muitos outros. São chamados de controles lógicos, pois a operação do sistema baseia-se nas ações lógicas que devem ser executadas, dependendo do estado dos periféricos de entrada e/ou saída.</w:t>
+        <w:t>O controle de processos deve ser entendido como o controle de periféricos, tais como: led’s, botões, display’s de segmentos, display’s de cristal líquido, resistências, reles, sensores diversos e muitos outros. São chamados de controles lógicos, pois a operação do sistema baseia-se nas ações lógicas que devem ser executadas, dependendo do estado dos periféricos de entrada e/ou saída.</w:t>
       </w:r>
     </w:p>
     <w:p>
@@ -6170,15 +6167,7 @@
           </w:tcPr>
           <w:p>
             <w:r>
-              <w:t>Flash (</w:t>
-            </w:r>
-            <w:proofErr w:type="spellStart"/>
-            <w:r>
-              <w:t>Kbytes</w:t>
-            </w:r>
-            <w:proofErr w:type="spellEnd"/>
-            <w:r>
-              <w:t>):</w:t>
+              <w:t>Flash (Kbytes):</w:t>
             </w:r>
           </w:p>
         </w:tc>
@@ -6194,13 +6183,8 @@
               <w:t>8</w:t>
             </w:r>
             <w:r>
-              <w:t xml:space="preserve"> </w:t>
-            </w:r>
-            <w:proofErr w:type="spellStart"/>
-            <w:r>
-              <w:t>Kbytes</w:t>
-            </w:r>
-            <w:proofErr w:type="spellEnd"/>
+              <w:t xml:space="preserve"> Kbytes</w:t>
+            </w:r>
           </w:p>
         </w:tc>
       </w:tr>
@@ -6218,15 +6202,7 @@
           </w:tcPr>
           <w:p>
             <w:r>
-              <w:t xml:space="preserve">Max. </w:t>
-            </w:r>
-            <w:proofErr w:type="spellStart"/>
-            <w:r>
-              <w:t>Operating</w:t>
-            </w:r>
-            <w:proofErr w:type="spellEnd"/>
-            <w:r>
-              <w:t xml:space="preserve"> Freq. (MHz):</w:t>
+              <w:t>Max. Operating Freq. (MHz):</w:t>
             </w:r>
           </w:p>
         </w:tc>
@@ -6423,18 +6399,10 @@
           </w:tcPr>
           <w:p>
             <w:r>
-              <w:t xml:space="preserve">ADC </w:t>
-            </w:r>
-            <w:proofErr w:type="spellStart"/>
-            <w:r>
-              <w:t>C</w:t>
-            </w:r>
-            <w:r>
-              <w:t>hannels</w:t>
-            </w:r>
-            <w:proofErr w:type="spellEnd"/>
-            <w:r>
-              <w:t>:</w:t>
+              <w:t>ADC C</w:t>
+            </w:r>
+            <w:r>
+              <w:t>hannels:</w:t>
             </w:r>
           </w:p>
         </w:tc>
@@ -6448,6 +6416,40 @@
           <w:p>
             <w:r>
               <w:t>8</w:t>
+            </w:r>
+          </w:p>
+        </w:tc>
+        <w:bookmarkStart w:id="34" w:name="_GoBack"/>
+        <w:bookmarkEnd w:id="34"/>
+      </w:tr>
+      <w:tr>
+        <w:trPr>
+          <w:trHeight w:val="300"/>
+          <w:jc w:val="center"/>
+        </w:trPr>
+        <w:tc>
+          <w:tcPr>
+            <w:tcW w:w="3792" w:type="dxa"/>
+            <w:shd w:val="clear" w:color="auto" w:fill="auto"/>
+            <w:vAlign w:val="center"/>
+            <w:hideMark/>
+          </w:tcPr>
+          <w:p>
+            <w:r>
+              <w:t>ADC Resolution (bits):</w:t>
+            </w:r>
+          </w:p>
+        </w:tc>
+        <w:tc>
+          <w:tcPr>
+            <w:tcW w:w="1560" w:type="dxa"/>
+            <w:shd w:val="clear" w:color="auto" w:fill="auto"/>
+            <w:vAlign w:val="center"/>
+            <w:hideMark/>
+          </w:tcPr>
+          <w:p>
+            <w:r>
+              <w:t>10</w:t>
             </w:r>
           </w:p>
         </w:tc>
@@ -6466,15 +6468,7 @@
           </w:tcPr>
           <w:p>
             <w:r>
-              <w:t xml:space="preserve">ADC </w:t>
-            </w:r>
-            <w:proofErr w:type="spellStart"/>
-            <w:r>
-              <w:t>Resolution</w:t>
-            </w:r>
-            <w:proofErr w:type="spellEnd"/>
-            <w:r>
-              <w:t xml:space="preserve"> (bits):</w:t>
+              <w:t>ADC Speed (ksps):</w:t>
             </w:r>
           </w:p>
         </w:tc>
@@ -6487,7 +6481,7 @@
           </w:tcPr>
           <w:p>
             <w:r>
-              <w:t>10</w:t>
+              <w:t>15</w:t>
             </w:r>
           </w:p>
         </w:tc>
@@ -6506,23 +6500,7 @@
           </w:tcPr>
           <w:p>
             <w:r>
-              <w:t xml:space="preserve">ADC </w:t>
-            </w:r>
-            <w:proofErr w:type="spellStart"/>
-            <w:r>
-              <w:t>Speed</w:t>
-            </w:r>
-            <w:proofErr w:type="spellEnd"/>
-            <w:r>
-              <w:t xml:space="preserve"> (</w:t>
-            </w:r>
-            <w:proofErr w:type="spellStart"/>
-            <w:r>
-              <w:t>ksps</w:t>
-            </w:r>
-            <w:proofErr w:type="spellEnd"/>
-            <w:r>
-              <w:t>):</w:t>
+              <w:t>Analog Comparators:</w:t>
             </w:r>
           </w:p>
         </w:tc>
@@ -6535,7 +6513,7 @@
           </w:tcPr>
           <w:p>
             <w:r>
-              <w:t>15</w:t>
+              <w:t>1</w:t>
             </w:r>
           </w:p>
         </w:tc>
@@ -6553,53 +6531,7 @@
             <w:hideMark/>
           </w:tcPr>
           <w:p>
-            <w:proofErr w:type="spellStart"/>
-            <w:r>
-              <w:t>Analog</w:t>
-            </w:r>
-            <w:proofErr w:type="spellEnd"/>
-            <w:r>
-              <w:t xml:space="preserve"> </w:t>
-            </w:r>
-            <w:proofErr w:type="spellStart"/>
-            <w:r>
-              <w:t>Comparators</w:t>
-            </w:r>
-            <w:proofErr w:type="spellEnd"/>
-            <w:r>
-              <w:t>:</w:t>
-            </w:r>
-          </w:p>
-        </w:tc>
-        <w:tc>
-          <w:tcPr>
-            <w:tcW w:w="1560" w:type="dxa"/>
-            <w:shd w:val="clear" w:color="auto" w:fill="auto"/>
-            <w:vAlign w:val="center"/>
-            <w:hideMark/>
-          </w:tcPr>
-          <w:p>
-            <w:r>
-              <w:t>1</w:t>
-            </w:r>
-          </w:p>
-        </w:tc>
-      </w:tr>
-      <w:tr>
-        <w:trPr>
-          <w:trHeight w:val="300"/>
-          <w:jc w:val="center"/>
-        </w:trPr>
-        <w:tc>
-          <w:tcPr>
-            <w:tcW w:w="3792" w:type="dxa"/>
-            <w:shd w:val="clear" w:color="auto" w:fill="auto"/>
-            <w:vAlign w:val="center"/>
-            <w:hideMark/>
-          </w:tcPr>
-          <w:p>
-            <w:r>
-              <w:lastRenderedPageBreak/>
+            <w:r>
               <w:t>SRAM (B</w:t>
             </w:r>
             <w:r>
@@ -6689,34 +6621,19 @@
                 <w:color w:val="212121"/>
               </w:rPr>
             </w:pPr>
-            <w:proofErr w:type="spellStart"/>
             <w:r>
               <w:rPr>
                 <w:color w:val="212121"/>
               </w:rPr>
-              <w:t>Operating</w:t>
-            </w:r>
-            <w:proofErr w:type="spellEnd"/>
+              <w:lastRenderedPageBreak/>
+              <w:t>Operating V</w:t>
+            </w:r>
             <w:r>
               <w:rPr>
                 <w:color w:val="212121"/>
               </w:rPr>
-              <w:t xml:space="preserve"> </w:t>
-            </w:r>
-            <w:proofErr w:type="spellStart"/>
-            <w:r>
-              <w:rPr>
-                <w:color w:val="212121"/>
-              </w:rPr>
-              <w:t>V</w:t>
-            </w:r>
-            <w:r>
-              <w:rPr>
-                <w:color w:val="212121"/>
-              </w:rPr>
               <w:t>oltage</w:t>
             </w:r>
-            <w:proofErr w:type="spellEnd"/>
           </w:p>
         </w:tc>
         <w:tc>
@@ -6754,7 +6671,6 @@
                 <w:szCs w:val="24"/>
               </w:rPr>
             </w:pPr>
-            <w:proofErr w:type="spellStart"/>
             <w:r>
               <w:rPr>
                 <w:rFonts w:ascii="Times New Roman" w:hAnsi="Times New Roman" w:cs="Times New Roman"/>
@@ -6762,49 +6678,8 @@
                 <w:sz w:val="24"/>
                 <w:szCs w:val="24"/>
               </w:rPr>
-              <w:t>Maximum</w:t>
-            </w:r>
-            <w:proofErr w:type="spellEnd"/>
-            <w:r>
-              <w:rPr>
-                <w:rFonts w:ascii="Times New Roman" w:hAnsi="Times New Roman" w:cs="Times New Roman"/>
-                <w:color w:val="212121"/>
-                <w:sz w:val="24"/>
-                <w:szCs w:val="24"/>
-              </w:rPr>
-              <w:t xml:space="preserve"> </w:t>
-            </w:r>
-            <w:proofErr w:type="spellStart"/>
-            <w:r>
-              <w:rPr>
-                <w:rFonts w:ascii="Times New Roman" w:hAnsi="Times New Roman" w:cs="Times New Roman"/>
-                <w:color w:val="212121"/>
-                <w:sz w:val="24"/>
-                <w:szCs w:val="24"/>
-              </w:rPr>
-              <w:t>power</w:t>
-            </w:r>
-            <w:proofErr w:type="spellEnd"/>
-            <w:r>
-              <w:rPr>
-                <w:rFonts w:ascii="Times New Roman" w:hAnsi="Times New Roman" w:cs="Times New Roman"/>
-                <w:color w:val="212121"/>
-                <w:sz w:val="24"/>
-                <w:szCs w:val="24"/>
-              </w:rPr>
-              <w:t xml:space="preserve"> </w:t>
-            </w:r>
-            <w:proofErr w:type="spellStart"/>
-            <w:r>
-              <w:rPr>
-                <w:rFonts w:ascii="Times New Roman" w:hAnsi="Times New Roman" w:cs="Times New Roman"/>
-                <w:color w:val="212121"/>
-                <w:sz w:val="24"/>
-                <w:szCs w:val="24"/>
-              </w:rPr>
-              <w:t>voltage</w:t>
-            </w:r>
-            <w:proofErr w:type="spellEnd"/>
+              <w:t>Maximum power voltage</w:t>
+            </w:r>
           </w:p>
         </w:tc>
         <w:tc>
@@ -6842,7 +6717,7 @@
           <w:shd w:val="clear" w:color="auto" w:fill="FFFFFF"/>
         </w:rPr>
       </w:pPr>
-      <w:bookmarkStart w:id="34" w:name="_Toc420410602"/>
+      <w:bookmarkStart w:id="35" w:name="_Toc420410602"/>
       <w:r>
         <w:rPr>
           <w:shd w:val="clear" w:color="auto" w:fill="FFFFFF"/>
@@ -6867,7 +6742,7 @@
         </w:rPr>
         <w:t>8</w:t>
       </w:r>
-      <w:bookmarkEnd w:id="34"/>
+      <w:bookmarkEnd w:id="35"/>
     </w:p>
     <w:p/>
     <w:p>
@@ -6879,13 +6754,8 @@
         <w:jc w:val="both"/>
       </w:pPr>
       <w:r>
-        <w:t xml:space="preserve">O microcontrolador </w:t>
-      </w:r>
-      <w:proofErr w:type="spellStart"/>
-      <w:r>
-        <w:t>ATmega</w:t>
-      </w:r>
-      <w:proofErr w:type="spellEnd"/>
+        <w:t>O microcontrolador ATmega</w:t>
+      </w:r>
       <w:r>
         <w:t xml:space="preserve"> </w:t>
       </w:r>
@@ -6944,12 +6814,7 @@
         <w:t xml:space="preserve">Por ser um micro controlador de fácil manipulação ele </w:t>
       </w:r>
       <w:r>
-        <w:t>é utilizado nas placas ARDUINO UNO e oferece performance que</w:t>
-      </w:r>
-      <w:bookmarkStart w:id="35" w:name="_GoBack"/>
-      <w:bookmarkEnd w:id="35"/>
-      <w:r>
-        <w:t xml:space="preserve"> permite executar desde um simples programa que faz piscar um</w:t>
+        <w:t>é utilizado nas placas ARDUINO UNO e oferece performance que permite executar desde um simples programa que faz piscar um</w:t>
       </w:r>
       <w:r>
         <w:t xml:space="preserve"> LED até um controle de um robô.</w:t>
@@ -7042,15 +6907,7 @@
           </w:tcPr>
           <w:p>
             <w:r>
-              <w:t>Flash (</w:t>
-            </w:r>
-            <w:proofErr w:type="spellStart"/>
-            <w:r>
-              <w:t>Kbytes</w:t>
-            </w:r>
-            <w:proofErr w:type="spellEnd"/>
-            <w:r>
-              <w:t>):</w:t>
+              <w:t>Flash (Kbytes):</w:t>
             </w:r>
           </w:p>
         </w:tc>
@@ -7063,13 +6920,8 @@
           </w:tcPr>
           <w:p>
             <w:r>
-              <w:t xml:space="preserve">32 </w:t>
-            </w:r>
-            <w:proofErr w:type="spellStart"/>
-            <w:r>
-              <w:t>Kbytes</w:t>
-            </w:r>
-            <w:proofErr w:type="spellEnd"/>
+              <w:t>32 Kbytes</w:t>
+            </w:r>
           </w:p>
         </w:tc>
       </w:tr>
@@ -7087,15 +6939,7 @@
           </w:tcPr>
           <w:p>
             <w:r>
-              <w:t xml:space="preserve">Max. </w:t>
-            </w:r>
-            <w:proofErr w:type="spellStart"/>
-            <w:r>
-              <w:t>Operating</w:t>
-            </w:r>
-            <w:proofErr w:type="spellEnd"/>
-            <w:r>
-              <w:t xml:space="preserve"> Freq. (MHz):</w:t>
+              <w:t>Max. Operating Freq. (MHz):</w:t>
             </w:r>
           </w:p>
         </w:tc>
@@ -7287,18 +7131,10 @@
           </w:tcPr>
           <w:p>
             <w:r>
-              <w:t xml:space="preserve">ADC </w:t>
-            </w:r>
-            <w:proofErr w:type="spellStart"/>
-            <w:r>
-              <w:t>C</w:t>
-            </w:r>
-            <w:r>
-              <w:t>hannels</w:t>
-            </w:r>
-            <w:proofErr w:type="spellEnd"/>
-            <w:r>
-              <w:t>:</w:t>
+              <w:t>ADC C</w:t>
+            </w:r>
+            <w:r>
+              <w:t>hannels:</w:t>
             </w:r>
           </w:p>
         </w:tc>
@@ -7330,15 +7166,7 @@
           </w:tcPr>
           <w:p>
             <w:r>
-              <w:t xml:space="preserve">ADC </w:t>
-            </w:r>
-            <w:proofErr w:type="spellStart"/>
-            <w:r>
-              <w:t>Resolution</w:t>
-            </w:r>
-            <w:proofErr w:type="spellEnd"/>
-            <w:r>
-              <w:t xml:space="preserve"> (bits):</w:t>
+              <w:t>ADC Resolution (bits):</w:t>
             </w:r>
           </w:p>
         </w:tc>
@@ -7370,23 +7198,7 @@
           </w:tcPr>
           <w:p>
             <w:r>
-              <w:t xml:space="preserve">ADC </w:t>
-            </w:r>
-            <w:proofErr w:type="spellStart"/>
-            <w:r>
-              <w:t>Speed</w:t>
-            </w:r>
-            <w:proofErr w:type="spellEnd"/>
-            <w:r>
-              <w:t xml:space="preserve"> (</w:t>
-            </w:r>
-            <w:proofErr w:type="spellStart"/>
-            <w:r>
-              <w:t>ksps</w:t>
-            </w:r>
-            <w:proofErr w:type="spellEnd"/>
-            <w:r>
-              <w:t>):</w:t>
+              <w:t>ADC Speed (ksps):</w:t>
             </w:r>
           </w:p>
         </w:tc>
@@ -7417,21 +7229,8 @@
             <w:hideMark/>
           </w:tcPr>
           <w:p>
-            <w:proofErr w:type="spellStart"/>
-            <w:r>
-              <w:t>Analog</w:t>
-            </w:r>
-            <w:proofErr w:type="spellEnd"/>
-            <w:r>
-              <w:t xml:space="preserve"> </w:t>
-            </w:r>
-            <w:proofErr w:type="spellStart"/>
-            <w:r>
-              <w:t>Comparators</w:t>
-            </w:r>
-            <w:proofErr w:type="spellEnd"/>
-            <w:r>
-              <w:t>:</w:t>
+            <w:r>
+              <w:t>Analog Comparators:</w:t>
             </w:r>
           </w:p>
         </w:tc>
@@ -7463,15 +7262,7 @@
           </w:tcPr>
           <w:p>
             <w:r>
-              <w:t>SRAM (</w:t>
-            </w:r>
-            <w:proofErr w:type="spellStart"/>
-            <w:r>
-              <w:t>Kbytes</w:t>
-            </w:r>
-            <w:proofErr w:type="spellEnd"/>
-            <w:r>
-              <w:t>):</w:t>
+              <w:t>SRAM (Kbytes):</w:t>
             </w:r>
           </w:p>
         </w:tc>
@@ -7557,34 +7348,18 @@
                 <w:color w:val="212121"/>
               </w:rPr>
             </w:pPr>
-            <w:proofErr w:type="spellStart"/>
             <w:r>
               <w:rPr>
                 <w:color w:val="212121"/>
               </w:rPr>
-              <w:t>Operating</w:t>
-            </w:r>
-            <w:proofErr w:type="spellEnd"/>
+              <w:t>Operating V</w:t>
+            </w:r>
             <w:r>
               <w:rPr>
                 <w:color w:val="212121"/>
               </w:rPr>
-              <w:t xml:space="preserve"> </w:t>
-            </w:r>
-            <w:proofErr w:type="spellStart"/>
-            <w:r>
-              <w:rPr>
-                <w:color w:val="212121"/>
-              </w:rPr>
-              <w:t>V</w:t>
-            </w:r>
-            <w:r>
-              <w:rPr>
-                <w:color w:val="212121"/>
-              </w:rPr>
               <w:t>oltage</w:t>
             </w:r>
-            <w:proofErr w:type="spellEnd"/>
           </w:p>
         </w:tc>
         <w:tc>
@@ -7622,7 +7397,6 @@
                 <w:szCs w:val="24"/>
               </w:rPr>
             </w:pPr>
-            <w:proofErr w:type="spellStart"/>
             <w:r>
               <w:rPr>
                 <w:rFonts w:ascii="Times New Roman" w:hAnsi="Times New Roman" w:cs="Times New Roman"/>
@@ -7630,49 +7404,8 @@
                 <w:sz w:val="24"/>
                 <w:szCs w:val="24"/>
               </w:rPr>
-              <w:t>Maximum</w:t>
-            </w:r>
-            <w:proofErr w:type="spellEnd"/>
-            <w:r>
-              <w:rPr>
-                <w:rFonts w:ascii="Times New Roman" w:hAnsi="Times New Roman" w:cs="Times New Roman"/>
-                <w:color w:val="212121"/>
-                <w:sz w:val="24"/>
-                <w:szCs w:val="24"/>
-              </w:rPr>
-              <w:t xml:space="preserve"> </w:t>
-            </w:r>
-            <w:proofErr w:type="spellStart"/>
-            <w:r>
-              <w:rPr>
-                <w:rFonts w:ascii="Times New Roman" w:hAnsi="Times New Roman" w:cs="Times New Roman"/>
-                <w:color w:val="212121"/>
-                <w:sz w:val="24"/>
-                <w:szCs w:val="24"/>
-              </w:rPr>
-              <w:t>power</w:t>
-            </w:r>
-            <w:proofErr w:type="spellEnd"/>
-            <w:r>
-              <w:rPr>
-                <w:rFonts w:ascii="Times New Roman" w:hAnsi="Times New Roman" w:cs="Times New Roman"/>
-                <w:color w:val="212121"/>
-                <w:sz w:val="24"/>
-                <w:szCs w:val="24"/>
-              </w:rPr>
-              <w:t xml:space="preserve"> </w:t>
-            </w:r>
-            <w:proofErr w:type="spellStart"/>
-            <w:r>
-              <w:rPr>
-                <w:rFonts w:ascii="Times New Roman" w:hAnsi="Times New Roman" w:cs="Times New Roman"/>
-                <w:color w:val="212121"/>
-                <w:sz w:val="24"/>
-                <w:szCs w:val="24"/>
-              </w:rPr>
-              <w:t>voltage</w:t>
-            </w:r>
-            <w:proofErr w:type="spellEnd"/>
+              <w:t>Maximum power voltage</w:t>
+            </w:r>
           </w:p>
         </w:tc>
         <w:tc>
@@ -7735,11 +7468,11 @@
         <w:t xml:space="preserve"> uma peça</w:t>
       </w:r>
       <w:r>
-        <w:t xml:space="preserve">, ou até mesmo algum meliante esperando o momento certo para atacar a vítima, então para suprir essas </w:t>
+        <w:t xml:space="preserve">, ou até mesmo algum meliante esperando o momento certo para atacar a vítima, então para suprir essas necessidades surgiram os interfones residenciais, eles tem um funcionamento muito semelhante </w:t>
       </w:r>
       <w:r>
         <w:lastRenderedPageBreak/>
-        <w:t>necessidades surgiram os interfones residenciais, eles tem um funcionamento muito semelhante ao funcionamento de um telefone fixo, são divididos em duas partes, a central que é parte ex</w:t>
+        <w:t>ao funcionamento de um telefone fixo, são divididos em duas partes, a central que é parte ex</w:t>
       </w:r>
       <w:r>
         <w:t>terna do aparelho, ela que manté</w:t>
@@ -7889,7 +7622,7 @@
       <w:r>
         <w:t>Execução Parcial</w:t>
       </w:r>
-      <w:bookmarkEnd w:id="0"/>
+      <w:bookmarkEnd w:id="2"/>
       <w:bookmarkEnd w:id="40"/>
     </w:p>
     <w:p/>
@@ -10049,14 +9782,12 @@
       <w:r>
         <w:t xml:space="preserve">Arduino. </w:t>
       </w:r>
-      <w:proofErr w:type="gramStart"/>
       <w:r>
         <w:rPr>
           <w:b/>
         </w:rPr>
         <w:t>Arduino Uno</w:t>
       </w:r>
-      <w:proofErr w:type="gramEnd"/>
       <w:r>
         <w:t>. Disponível em:</w:t>
       </w:r>
@@ -10064,15 +9795,7 @@
         <w:t xml:space="preserve"> </w:t>
       </w:r>
       <w:r>
-        <w:t xml:space="preserve">&lt;http://www.arduino.cc/en/Main/ArduinoBoardUno&gt;. Acesso em: 18 </w:t>
-      </w:r>
-      <w:proofErr w:type="gramStart"/>
-      <w:r>
-        <w:t>Maio</w:t>
-      </w:r>
-      <w:proofErr w:type="gramEnd"/>
-      <w:r>
-        <w:t xml:space="preserve"> 2015  </w:t>
+        <w:t xml:space="preserve">&lt;http://www.arduino.cc/en/Main/ArduinoBoardUno&gt;. Acesso em: 18 Maio 2015  </w:t>
       </w:r>
     </w:p>
     <w:p>
@@ -10103,15 +9826,7 @@
         <w:t xml:space="preserve"> </w:t>
       </w:r>
       <w:r>
-        <w:t xml:space="preserve">&lt;http://www.tinyosshop.com/index.php?route=product/product&amp;product_id=464&gt;. Acesso em: 18 de </w:t>
-      </w:r>
-      <w:proofErr w:type="gramStart"/>
-      <w:r>
-        <w:t>Maio</w:t>
-      </w:r>
-      <w:proofErr w:type="gramEnd"/>
-      <w:r>
-        <w:t xml:space="preserve"> de 2015</w:t>
+        <w:t>&lt;http://www.tinyosshop.com/index.php?route=product/product&amp;product_id=464&gt;. Acesso em: 18 de Maio de 2015</w:t>
       </w:r>
     </w:p>
     <w:p>
@@ -10139,15 +9854,7 @@
         <w:t xml:space="preserve">&gt;. </w:t>
       </w:r>
       <w:r>
-        <w:t xml:space="preserve">Acesso em 19 de </w:t>
-      </w:r>
-      <w:proofErr w:type="gramStart"/>
-      <w:r>
-        <w:t>Maio</w:t>
-      </w:r>
-      <w:proofErr w:type="gramEnd"/>
-      <w:r>
-        <w:t xml:space="preserve"> de 2015</w:t>
+        <w:t>Acesso em 19 de Maio de 2015</w:t>
       </w:r>
     </w:p>
     <w:p>
@@ -10203,25 +9910,7 @@
           <w:color w:val="auto"/>
           <w:u w:val="none"/>
         </w:rPr>
-        <w:t xml:space="preserve">Acesso em 19 de </w:t>
-      </w:r>
-      <w:proofErr w:type="gramStart"/>
-      <w:r>
-        <w:rPr>
-          <w:rStyle w:val="Hyperlink"/>
-          <w:color w:val="auto"/>
-          <w:u w:val="none"/>
-        </w:rPr>
-        <w:t>Maio</w:t>
-      </w:r>
-      <w:proofErr w:type="gramEnd"/>
-      <w:r>
-        <w:rPr>
-          <w:rStyle w:val="Hyperlink"/>
-          <w:color w:val="auto"/>
-          <w:u w:val="none"/>
-        </w:rPr>
-        <w:t xml:space="preserve"> de 2015</w:t>
+        <w:t>Acesso em 19 de Maio de 2015</w:t>
       </w:r>
     </w:p>
     <w:p>
@@ -10246,15 +9935,7 @@
         <w:jc w:val="both"/>
       </w:pPr>
       <w:r>
-        <w:t xml:space="preserve">TANENBAUM, Andrew S. Redes de computadores. Tradução: </w:t>
-      </w:r>
-      <w:proofErr w:type="spellStart"/>
-      <w:r>
-        <w:t>Vandenberg</w:t>
-      </w:r>
-      <w:proofErr w:type="spellEnd"/>
-      <w:r>
-        <w:t xml:space="preserve"> D. de Souza. Editora Campus: 2010.</w:t>
+        <w:t>TANENBAUM, Andrew S. Redes de computadores. Tradução: Vandenberg D. de Souza. Editora Campus: 2010.</w:t>
       </w:r>
     </w:p>
     <w:p>
@@ -10269,13 +9950,8 @@
       <w:bookmarkStart w:id="78" w:name="_Toc418958636"/>
       <w:bookmarkStart w:id="79" w:name="_Toc418959365"/>
       <w:bookmarkStart w:id="80" w:name="_Toc418960493"/>
-      <w:proofErr w:type="spellStart"/>
-      <w:r>
-        <w:t>InfoWester</w:t>
-      </w:r>
-      <w:proofErr w:type="spellEnd"/>
-      <w:r>
-        <w:t xml:space="preserve">. </w:t>
+      <w:r>
+        <w:t xml:space="preserve">InfoWester. </w:t>
       </w:r>
       <w:hyperlink r:id="rId23" w:history="1">
         <w:r>
@@ -10337,7 +10013,6 @@
           <w:color w:val="auto"/>
         </w:rPr>
       </w:pPr>
-      <w:proofErr w:type="spellStart"/>
       <w:r>
         <w:rPr>
           <w:rStyle w:val="text-title"/>
@@ -10347,19 +10022,7 @@
           <w:color w:val="auto"/>
           <w:shd w:val="clear" w:color="auto" w:fill="FFFFFF"/>
         </w:rPr>
-        <w:t>Avanzi</w:t>
-      </w:r>
-      <w:proofErr w:type="spellEnd"/>
-      <w:r>
-        <w:rPr>
-          <w:rStyle w:val="text-title"/>
-          <w:rFonts w:ascii="Times New Roman" w:hAnsi="Times New Roman" w:cs="Times New Roman"/>
-          <w:bCs/>
-          <w:i w:val="0"/>
-          <w:color w:val="auto"/>
-          <w:shd w:val="clear" w:color="auto" w:fill="FFFFFF"/>
-        </w:rPr>
-        <w:t xml:space="preserve">. </w:t>
+        <w:t xml:space="preserve">Avanzi. </w:t>
       </w:r>
       <w:r>
         <w:rPr>
@@ -10371,59 +10034,7 @@
           <w:color w:val="auto"/>
           <w:shd w:val="clear" w:color="auto" w:fill="FFFFFF"/>
         </w:rPr>
-        <w:t xml:space="preserve">Diferença Entre Comunicação </w:t>
-      </w:r>
-      <w:proofErr w:type="spellStart"/>
-      <w:r>
-        <w:rPr>
-          <w:rStyle w:val="text-title"/>
-          <w:rFonts w:ascii="Times New Roman" w:hAnsi="Times New Roman" w:cs="Times New Roman"/>
-          <w:b/>
-          <w:bCs/>
-          <w:i w:val="0"/>
-          <w:color w:val="auto"/>
-          <w:shd w:val="clear" w:color="auto" w:fill="FFFFFF"/>
-        </w:rPr>
-        <w:t>Half</w:t>
-      </w:r>
-      <w:proofErr w:type="spellEnd"/>
-      <w:r>
-        <w:rPr>
-          <w:rStyle w:val="text-title"/>
-          <w:rFonts w:ascii="Times New Roman" w:hAnsi="Times New Roman" w:cs="Times New Roman"/>
-          <w:b/>
-          <w:bCs/>
-          <w:i w:val="0"/>
-          <w:color w:val="auto"/>
-          <w:shd w:val="clear" w:color="auto" w:fill="FFFFFF"/>
-        </w:rPr>
-        <w:t xml:space="preserve">-Duplex e </w:t>
-      </w:r>
-      <w:proofErr w:type="spellStart"/>
-      <w:r>
-        <w:rPr>
-          <w:rStyle w:val="text-title"/>
-          <w:rFonts w:ascii="Times New Roman" w:hAnsi="Times New Roman" w:cs="Times New Roman"/>
-          <w:b/>
-          <w:bCs/>
-          <w:i w:val="0"/>
-          <w:color w:val="auto"/>
-          <w:shd w:val="clear" w:color="auto" w:fill="FFFFFF"/>
-        </w:rPr>
-        <w:t>Full</w:t>
-      </w:r>
-      <w:proofErr w:type="spellEnd"/>
-      <w:r>
-        <w:rPr>
-          <w:rStyle w:val="text-title"/>
-          <w:rFonts w:ascii="Times New Roman" w:hAnsi="Times New Roman" w:cs="Times New Roman"/>
-          <w:b/>
-          <w:bCs/>
-          <w:i w:val="0"/>
-          <w:color w:val="auto"/>
-          <w:shd w:val="clear" w:color="auto" w:fill="FFFFFF"/>
-        </w:rPr>
-        <w:t xml:space="preserve"> Duplex</w:t>
+        <w:t>Diferença Entre Comunicação Half-Duplex e Full Duplex</w:t>
       </w:r>
       <w:r>
         <w:rPr>
@@ -10453,23 +10064,13 @@
         </w:rPr>
         <w:t xml:space="preserve"> http://grupoavanzi.com/diferenca-entre-comunicacao-half-duplex-e-full-duplex/ </w:t>
       </w:r>
-      <w:proofErr w:type="gramStart"/>
       <w:r>
         <w:rPr>
           <w:rFonts w:ascii="Times New Roman" w:hAnsi="Times New Roman" w:cs="Times New Roman"/>
           <w:i w:val="0"/>
           <w:color w:val="auto"/>
         </w:rPr>
-        <w:t>&gt;.Acesso</w:t>
-      </w:r>
-      <w:proofErr w:type="gramEnd"/>
-      <w:r>
-        <w:rPr>
-          <w:rFonts w:ascii="Times New Roman" w:hAnsi="Times New Roman" w:cs="Times New Roman"/>
-          <w:i w:val="0"/>
-          <w:color w:val="auto"/>
-        </w:rPr>
-        <w:t xml:space="preserve"> em: 21 de março de 2015.</w:t>
+        <w:t>&gt;.Acesso em: 21 de março de 2015.</w:t>
       </w:r>
     </w:p>
     <w:p/>
@@ -10637,21 +10238,12 @@
           <w:shd w:val="clear" w:color="auto" w:fill="FFFFFF"/>
         </w:rPr>
       </w:pPr>
-      <w:proofErr w:type="spellStart"/>
       <w:r>
         <w:rPr>
           <w:color w:val="000000" w:themeColor="text1"/>
           <w:shd w:val="clear" w:color="auto" w:fill="FFFFFF"/>
         </w:rPr>
-        <w:t>Teleco</w:t>
-      </w:r>
-      <w:proofErr w:type="spellEnd"/>
-      <w:r>
-        <w:rPr>
-          <w:color w:val="000000" w:themeColor="text1"/>
-          <w:shd w:val="clear" w:color="auto" w:fill="FFFFFF"/>
-        </w:rPr>
-        <w:t xml:space="preserve">. </w:t>
+        <w:t xml:space="preserve">Teleco. </w:t>
       </w:r>
       <w:r>
         <w:rPr>
@@ -10712,75 +10304,23 @@
         <w:spacing w:after="240"/>
         <w:jc w:val="both"/>
       </w:pPr>
-      <w:proofErr w:type="spellStart"/>
       <w:r>
         <w:t>SIMCom</w:t>
       </w:r>
-      <w:proofErr w:type="spellEnd"/>
       <w:r>
         <w:t xml:space="preserve">. </w:t>
       </w:r>
-      <w:proofErr w:type="spellStart"/>
       <w:r>
         <w:rPr>
           <w:b/>
         </w:rPr>
-        <w:t>Presents</w:t>
-      </w:r>
-      <w:proofErr w:type="spellEnd"/>
+        <w:t>Presents a</w:t>
+      </w:r>
       <w:r>
         <w:rPr>
           <w:b/>
         </w:rPr>
-        <w:t xml:space="preserve"> a</w:t>
-      </w:r>
-      <w:r>
-        <w:rPr>
-          <w:b/>
-        </w:rPr>
-        <w:t xml:space="preserve"> ultra </w:t>
-      </w:r>
-      <w:proofErr w:type="spellStart"/>
-      <w:r>
-        <w:rPr>
-          <w:b/>
-        </w:rPr>
-        <w:t>compact</w:t>
-      </w:r>
-      <w:proofErr w:type="spellEnd"/>
-      <w:r>
-        <w:rPr>
-          <w:b/>
-        </w:rPr>
-        <w:t xml:space="preserve"> </w:t>
-      </w:r>
-      <w:proofErr w:type="spellStart"/>
-      <w:r>
-        <w:rPr>
-          <w:b/>
-        </w:rPr>
-        <w:t>and</w:t>
-      </w:r>
-      <w:proofErr w:type="spellEnd"/>
-      <w:r>
-        <w:rPr>
-          <w:b/>
-        </w:rPr>
-        <w:t xml:space="preserve"> </w:t>
-      </w:r>
-      <w:proofErr w:type="spellStart"/>
-      <w:r>
-        <w:rPr>
-          <w:b/>
-        </w:rPr>
-        <w:t>reliable</w:t>
-      </w:r>
-      <w:proofErr w:type="spellEnd"/>
-      <w:r>
-        <w:rPr>
-          <w:b/>
-        </w:rPr>
-        <w:t xml:space="preserve"> wireless module-SIM900</w:t>
+        <w:t xml:space="preserve"> ultra compact and reliable wireless module-SIM900</w:t>
       </w:r>
       <w:r>
         <w:t>. Disponível em:</w:t>
@@ -10859,19 +10399,11 @@
           <w:color w:val="000000" w:themeColor="text1"/>
         </w:rPr>
       </w:pPr>
-      <w:proofErr w:type="spellStart"/>
       <w:r>
         <w:rPr>
           <w:color w:val="000000" w:themeColor="text1"/>
         </w:rPr>
-        <w:t>DuoDigit</w:t>
-      </w:r>
-      <w:proofErr w:type="spellEnd"/>
-      <w:r>
-        <w:rPr>
-          <w:color w:val="000000" w:themeColor="text1"/>
-        </w:rPr>
-        <w:t xml:space="preserve">. </w:t>
+        <w:t xml:space="preserve">DuoDigit. </w:t>
       </w:r>
       <w:r>
         <w:rPr>
@@ -10906,20 +10438,12 @@
           <w:color w:val="000000" w:themeColor="text1"/>
         </w:rPr>
       </w:pPr>
-      <w:proofErr w:type="spellStart"/>
       <w:r>
         <w:rPr>
           <w:color w:val="000000" w:themeColor="text1"/>
         </w:rPr>
         <w:lastRenderedPageBreak/>
-        <w:t>ProjSeg</w:t>
-      </w:r>
-      <w:proofErr w:type="spellEnd"/>
-      <w:r>
-        <w:rPr>
-          <w:color w:val="000000" w:themeColor="text1"/>
-        </w:rPr>
-        <w:t xml:space="preserve">. </w:t>
+        <w:t xml:space="preserve">ProjSeg. </w:t>
       </w:r>
       <w:r>
         <w:rPr>
@@ -10963,21 +10487,12 @@
           <w:color w:val="000000" w:themeColor="text1"/>
         </w:rPr>
       </w:pPr>
-      <w:proofErr w:type="spellStart"/>
       <w:r>
         <w:rPr>
           <w:iCs/>
           <w:color w:val="000000" w:themeColor="text1"/>
         </w:rPr>
-        <w:t>Zehnet</w:t>
-      </w:r>
-      <w:proofErr w:type="spellEnd"/>
-      <w:r>
-        <w:rPr>
-          <w:iCs/>
-          <w:color w:val="000000" w:themeColor="text1"/>
-        </w:rPr>
-        <w:t xml:space="preserve">. </w:t>
+        <w:t xml:space="preserve">Zehnet. </w:t>
       </w:r>
       <w:r>
         <w:rPr>
@@ -11029,98 +10544,68 @@
         <w:rPr>
           <w:b/>
         </w:rPr>
-        <w:t xml:space="preserve">. </w:t>
-      </w:r>
-      <w:proofErr w:type="spellStart"/>
+        <w:t>. Datasheet ATMega 238</w:t>
+      </w:r>
+      <w:r>
+        <w:t>. Disponível em: &lt;</w:t>
+      </w:r>
+      <w:r>
+        <w:t>http://www.atmel.com/images/doc8161.pdf</w:t>
+      </w:r>
+      <w:r>
+        <w:t>&gt;. Acesso em 04 de maio de 2015.</w:t>
+      </w:r>
+    </w:p>
+    <w:p>
+      <w:pPr>
+        <w:jc w:val="both"/>
+      </w:pPr>
+    </w:p>
+    <w:p>
+      <w:pPr>
+        <w:jc w:val="both"/>
+      </w:pPr>
+    </w:p>
+    <w:p>
+      <w:pPr>
+        <w:jc w:val="both"/>
+      </w:pPr>
+      <w:r>
+        <w:t xml:space="preserve">MICROCHIP. </w:t>
+      </w:r>
       <w:r>
         <w:rPr>
           <w:b/>
         </w:rPr>
-        <w:t>Datasheet</w:t>
-      </w:r>
-      <w:proofErr w:type="spellEnd"/>
+        <w:t>Datasheet PIC16F87XA</w:t>
+      </w:r>
+      <w:r>
+        <w:t>. Disponível em:&lt;</w:t>
+      </w:r>
+      <w:r>
+        <w:t>http://ww1.microchip.com/downloads/en/DeviceDoc/39582C.pdf</w:t>
+      </w:r>
+      <w:r>
+        <w:t>&gt;. Acesso em 07 de maio de 2015.</w:t>
+      </w:r>
+    </w:p>
+    <w:p>
+      <w:pPr>
+        <w:jc w:val="both"/>
+      </w:pPr>
+    </w:p>
+    <w:p>
+      <w:pPr>
+        <w:jc w:val="both"/>
+      </w:pPr>
+      <w:r>
+        <w:t xml:space="preserve">TinySine. </w:t>
+      </w:r>
       <w:r>
         <w:rPr>
           <w:b/>
         </w:rPr>
-        <w:t xml:space="preserve"> ATMega 238</w:t>
-      </w:r>
-      <w:r>
-        <w:t>. Disponível em: &lt;</w:t>
-      </w:r>
-      <w:r>
-        <w:t>http://www.atmel.com/images/doc8161.pdf</w:t>
-      </w:r>
-      <w:r>
-        <w:t>&gt;. Acesso em 04 de maio de 2015.</w:t>
-      </w:r>
-    </w:p>
-    <w:p>
-      <w:pPr>
-        <w:jc w:val="both"/>
-      </w:pPr>
-    </w:p>
-    <w:p>
-      <w:pPr>
-        <w:jc w:val="both"/>
-      </w:pPr>
-    </w:p>
-    <w:p>
-      <w:pPr>
-        <w:jc w:val="both"/>
-      </w:pPr>
-      <w:r>
-        <w:t xml:space="preserve">MICROCHIP. </w:t>
-      </w:r>
-      <w:proofErr w:type="spellStart"/>
-      <w:r>
-        <w:rPr>
-          <w:b/>
-        </w:rPr>
-        <w:t>Datasheet</w:t>
-      </w:r>
-      <w:proofErr w:type="spellEnd"/>
-      <w:r>
-        <w:rPr>
-          <w:b/>
-        </w:rPr>
-        <w:t xml:space="preserve"> PIC16F87XA</w:t>
-      </w:r>
-      <w:r>
-        <w:t>. Disponível em:&lt;</w:t>
-      </w:r>
-      <w:r>
-        <w:t>http://ww1.microchip.com/downloads/en/DeviceDoc/39582C.pdf</w:t>
-      </w:r>
-      <w:r>
-        <w:t>&gt;. Acesso em 07 de maio de 2015.</w:t>
-      </w:r>
-    </w:p>
-    <w:p>
-      <w:pPr>
-        <w:jc w:val="both"/>
-      </w:pPr>
-    </w:p>
-    <w:p>
-      <w:pPr>
-        <w:jc w:val="both"/>
-      </w:pPr>
-      <w:r>
-        <w:t xml:space="preserve">TinySine. </w:t>
-      </w:r>
-      <w:proofErr w:type="spellStart"/>
-      <w:r>
-        <w:rPr>
-          <w:b/>
-        </w:rPr>
-        <w:t>Datasheet</w:t>
-      </w:r>
-      <w:proofErr w:type="spellEnd"/>
-      <w:r>
-        <w:rPr>
-          <w:b/>
-        </w:rPr>
-        <w:t xml:space="preserve"> Shield GSM</w:t>
+        <w:t>Datasheet Shield GSM</w:t>
       </w:r>
       <w:r>
         <w:t>. Disponível em:&lt;</w:t>
@@ -11359,7 +10844,7 @@
         <w:b/>
         <w:noProof/>
       </w:rPr>
-      <w:t>22</w:t>
+      <w:t>10</w:t>
     </w:r>
     <w:r>
       <w:rPr>
@@ -13537,7 +13022,7 @@
 </file>
 
 <file path=customXml/itemProps1.xml><?xml version="1.0" encoding="utf-8"?>
-<ds:datastoreItem xmlns:ds="http://schemas.openxmlformats.org/officeDocument/2006/customXml" ds:itemID="{F74775C1-F1A8-4FED-9121-B7688238AE34}">
+<ds:datastoreItem xmlns:ds="http://schemas.openxmlformats.org/officeDocument/2006/customXml" ds:itemID="{A6B7ED7F-B017-4E37-ABF8-7354A644A1C6}">
   <ds:schemaRefs>
     <ds:schemaRef ds:uri="http://schemas.openxmlformats.org/officeDocument/2006/bibliography"/>
   </ds:schemaRefs>

</xml_diff>